<commit_message>
edited it technology 2, updated outstanding tasks
</commit_message>
<xml_diff>
--- a/other_documents/IT technologies_part2.docx
+++ b/other_documents/IT technologies_part2.docx
@@ -52,10 +52,47 @@
         <w:t xml:space="preserve">Cyber security is the practice of protecting critical systems and sensitive </w:t>
       </w:r>
       <w:r>
-        <w:t xml:space="preserve">information from digital attacks. Also known as information technology </w:t>
-      </w:r>
-      <w:r>
-        <w:t xml:space="preserve">security. Cyber security measures are designed </w:t>
+        <w:t>information from digital attacks</w:t>
+      </w:r>
+      <w:r>
+        <w:t xml:space="preserve">, </w:t>
+      </w:r>
+      <w:commentRangeStart w:id="0"/>
+      <w:r>
+        <w:t xml:space="preserve">which </w:t>
+      </w:r>
+      <w:r>
+        <w:t>constitutes of a combination of facets, including physical, virtual, and philosophical technology</w:t>
+      </w:r>
+      <w:commentRangeEnd w:id="0"/>
+      <w:r>
+        <w:rPr>
+          <w:rStyle w:val="CommentReference"/>
+        </w:rPr>
+        <w:commentReference w:id="0"/>
+      </w:r>
+      <w:r>
+        <w:t>.</w:t>
+      </w:r>
+      <w:r>
+        <w:t xml:space="preserve"> Also known as information technology </w:t>
+      </w:r>
+      <w:r>
+        <w:t>security</w:t>
+      </w:r>
+      <w:commentRangeStart w:id="1"/>
+      <w:r>
+        <w:t>,</w:t>
+      </w:r>
+      <w:commentRangeEnd w:id="1"/>
+      <w:r>
+        <w:rPr>
+          <w:rStyle w:val="CommentReference"/>
+        </w:rPr>
+        <w:commentReference w:id="1"/>
+      </w:r>
+      <w:r>
+        <w:t xml:space="preserve"> Cyber security measures are designed </w:t>
       </w:r>
       <w:r>
         <w:t xml:space="preserve">to combat threats against </w:t>
@@ -70,10 +107,21 @@
         <w:t xml:space="preserve"> of an organization</w:t>
       </w:r>
       <w:r>
-        <w:t xml:space="preserve">. It is </w:t>
-      </w:r>
-      <w:r>
-        <w:t xml:space="preserve">practice of defending computers, servers, mobile </w:t>
+        <w:t xml:space="preserve">. </w:t>
+      </w:r>
+      <w:commentRangeStart w:id="2"/>
+      <w:r>
+        <w:t xml:space="preserve">Cyber security focuses on defending </w:t>
+      </w:r>
+      <w:commentRangeEnd w:id="2"/>
+      <w:r>
+        <w:rPr>
+          <w:rStyle w:val="CommentReference"/>
+        </w:rPr>
+        <w:commentReference w:id="2"/>
+      </w:r>
+      <w:r>
+        <w:t xml:space="preserve">computers, servers, mobile </w:t>
       </w:r>
       <w:r>
         <w:t>devices</w:t>
@@ -88,7 +136,13 @@
         <w:t>attacks</w:t>
       </w:r>
       <w:r>
-        <w:t>. Although cybersecurity professiona</w:t>
+        <w:t xml:space="preserve">. Although </w:t>
+      </w:r>
+      <w:r>
+        <w:t>C</w:t>
+      </w:r>
+      <w:r>
+        <w:t>ybersecurity professiona</w:t>
       </w:r>
       <w:r>
         <w:t>ls work hard to close security gaps</w:t>
@@ -103,7 +157,13 @@
         <w:t>weaknesses</w:t>
       </w:r>
       <w:r>
-        <w:t xml:space="preserve">. The latest cybersecurity threats are putting a new spin of </w:t>
+        <w:t xml:space="preserve">. The latest </w:t>
+      </w:r>
+      <w:r>
+        <w:t>C</w:t>
+      </w:r>
+      <w:r>
+        <w:t xml:space="preserve">ybersecurity threats are putting a new spin of </w:t>
       </w:r>
       <w:r>
         <w:t>known threats taking advantage of work from home environments remote access tools and new cloud services. These evolving threats include: -</w:t>
@@ -272,134 +332,133 @@
           <w:b/>
           <w:bCs/>
         </w:rPr>
-        <w:t xml:space="preserve">Distributed denial of </w:t>
-      </w:r>
-      <w:proofErr w:type="gramStart"/>
+        <w:t>Distributed denial of service(DD</w:t>
+      </w:r>
       <w:r>
         <w:rPr>
           <w:b/>
           <w:bCs/>
         </w:rPr>
-        <w:t>service(</w:t>
-      </w:r>
-      <w:proofErr w:type="gramEnd"/>
+        <w:t>o</w:t>
+      </w:r>
       <w:r>
         <w:rPr>
           <w:b/>
           <w:bCs/>
         </w:rPr>
-        <w:t>DD</w:t>
-      </w:r>
+        <w:t>S) attacks</w:t>
+      </w:r>
+      <w:r>
+        <w:t>: - A DD</w:t>
+      </w:r>
+      <w:r>
+        <w:t>oS attack attempts to crash a server, website or network</w:t>
+      </w:r>
+      <w:r>
+        <w:t xml:space="preserve"> from multiple coordinated systems. DDoS attacks </w:t>
+      </w:r>
+      <w:r>
+        <w:t>overwhelm enterprise networks via the simple network management protocol (SNMP)</w:t>
+      </w:r>
+      <w:r>
+        <w:t>, used for modems, printers, switches, routers and servers.</w:t>
+      </w:r>
+    </w:p>
+    <w:p>
       <w:r>
         <w:rPr>
           <w:b/>
           <w:bCs/>
         </w:rPr>
-        <w:t>o</w:t>
-      </w:r>
+        <w:t>Advance persistent Threats (APTs)</w:t>
+      </w:r>
+      <w:r>
+        <w:t xml:space="preserve">: - In an APT, an intruder </w:t>
+      </w:r>
+      <w:r>
+        <w:t xml:space="preserve">or group of intruders infiltrate a system and remain undetected </w:t>
+      </w:r>
+      <w:r>
+        <w:t xml:space="preserve">for an extended period of time. The intruder leaves the networks and systems intact </w:t>
+      </w:r>
+      <w:r>
+        <w:t>so that intruder can spy on business activity and steal sensitive</w:t>
+      </w:r>
+      <w:r>
+        <w:t xml:space="preserve"> data while avoiding the activation of defensive countermeasures. The recent </w:t>
+      </w:r>
+      <w:r>
+        <w:t xml:space="preserve">Solar winds breach of United States government </w:t>
+      </w:r>
+      <w:r>
+        <w:t>systems is an example of an APT.</w:t>
+      </w:r>
+    </w:p>
+    <w:p>
       <w:r>
         <w:rPr>
           <w:b/>
           <w:bCs/>
         </w:rPr>
-        <w:t>S) attacks</w:t>
-      </w:r>
-      <w:r>
-        <w:t>: - A DD</w:t>
-      </w:r>
-      <w:r>
-        <w:t>oS attack attempts to crash a server, website or network</w:t>
-      </w:r>
-      <w:r>
-        <w:t xml:space="preserve"> from multiple coordinated systems. DDoS attacks </w:t>
-      </w:r>
-      <w:r>
-        <w:t>overwhelm enterprise networks via the simple network management protocol (SNMP)</w:t>
-      </w:r>
-      <w:r>
-        <w:t>, used for modems, printers, switches, routers and servers.</w:t>
-      </w:r>
-    </w:p>
-    <w:p>
+        <w:t>Man-in-</w:t>
+      </w:r>
       <w:r>
         <w:rPr>
           <w:b/>
           <w:bCs/>
         </w:rPr>
-        <w:t>Advance persistent Threats (APTs)</w:t>
-      </w:r>
-      <w:r>
-        <w:t xml:space="preserve">: - In an APT, an intruder </w:t>
-      </w:r>
-      <w:r>
-        <w:t xml:space="preserve">or group of intruders infiltrate a system and remain undetected </w:t>
-      </w:r>
-      <w:r>
-        <w:t xml:space="preserve">for an extended </w:t>
-      </w:r>
-      <w:proofErr w:type="gramStart"/>
-      <w:r>
-        <w:t>period of time</w:t>
-      </w:r>
-      <w:proofErr w:type="gramEnd"/>
-      <w:r>
-        <w:t xml:space="preserve">. The intruder leaves the networks and systems intact </w:t>
-      </w:r>
-      <w:r>
-        <w:t>so that intruder can spy on business activity and steal sensitive</w:t>
-      </w:r>
-      <w:r>
-        <w:t xml:space="preserve"> data while avoiding the activation of defensive countermeasures. The recent </w:t>
-      </w:r>
-      <w:r>
-        <w:t xml:space="preserve">Solar winds breach of United States government </w:t>
-      </w:r>
-      <w:r>
-        <w:t>systems is an example of an APT.</w:t>
-      </w:r>
-    </w:p>
-    <w:p>
+        <w:t>the-</w:t>
+      </w:r>
       <w:r>
         <w:rPr>
           <w:b/>
           <w:bCs/>
         </w:rPr>
-        <w:t>Man-in-</w:t>
-      </w:r>
+        <w:t>middle attacks</w:t>
+      </w:r>
+      <w:r>
+        <w:t xml:space="preserve">: - </w:t>
+      </w:r>
+      <w:r>
+        <w:t>Man-in-the-middle is an eavesdropping attack where a cyber</w:t>
+      </w:r>
+      <w:r>
+        <w:t>criminal intercepts and relays messages between two parties in order to steal data. For example</w:t>
+      </w:r>
+      <w:r>
+        <w:t xml:space="preserve">, on an unsecure Wi-Fi </w:t>
+      </w:r>
+      <w:r>
+        <w:t>network an</w:t>
+      </w:r>
+      <w:r>
+        <w:t xml:space="preserve"> attacker can intercept data being passed between guest’s </w:t>
+      </w:r>
+      <w:r>
+        <w:t>device and network.</w:t>
+      </w:r>
+    </w:p>
+    <w:p>
       <w:r>
         <w:rPr>
           <w:b/>
           <w:bCs/>
         </w:rPr>
-        <w:t>the-</w:t>
+        <w:lastRenderedPageBreak/>
+        <w:t>Tro</w:t>
       </w:r>
       <w:r>
         <w:rPr>
           <w:b/>
           <w:bCs/>
         </w:rPr>
-        <w:t>middle attacks</w:t>
-      </w:r>
-      <w:r>
-        <w:t xml:space="preserve">: - </w:t>
-      </w:r>
-      <w:r>
-        <w:t>Man-in-the-middle is an eavesdropping attack where a cyber</w:t>
-      </w:r>
-      <w:r>
-        <w:t>criminal intercepts and relays messages between two parties in order to steal data. For example</w:t>
-      </w:r>
-      <w:r>
-        <w:t xml:space="preserve">, on an unsecure Wi-Fi </w:t>
-      </w:r>
-      <w:r>
-        <w:t>network an</w:t>
-      </w:r>
-      <w:r>
-        <w:t xml:space="preserve"> attacker can intercept data being passed between guest’s </w:t>
-      </w:r>
-      <w:r>
-        <w:t>device and network.</w:t>
+        <w:t>jans</w:t>
+      </w:r>
+      <w:r>
+        <w:t xml:space="preserve">: - A type of malware that is disguised as legitimate software. Cybercriminals trick users into uploading </w:t>
+      </w:r>
+      <w:r>
+        <w:t>Trojans onto their computer where they can cause damage or collect data.</w:t>
       </w:r>
     </w:p>
     <w:p>
@@ -408,29 +467,6 @@
           <w:b/>
           <w:bCs/>
         </w:rPr>
-        <w:t>Tro</w:t>
-      </w:r>
-      <w:r>
-        <w:rPr>
-          <w:b/>
-          <w:bCs/>
-        </w:rPr>
-        <w:t>jans</w:t>
-      </w:r>
-      <w:r>
-        <w:t xml:space="preserve">: - A type of malware that is disguised as legitimate software. Cybercriminals trick users into uploading </w:t>
-      </w:r>
-      <w:r>
-        <w:t>Trojans onto their computer where they can cause damage or collect data.</w:t>
-      </w:r>
-    </w:p>
-    <w:p>
-      <w:r>
-        <w:rPr>
-          <w:b/>
-          <w:bCs/>
-        </w:rPr>
-        <w:lastRenderedPageBreak/>
         <w:t>Spyware</w:t>
       </w:r>
       <w:r>
@@ -714,15 +750,8 @@
     </w:p>
     <w:p>
       <w:r>
-        <w:t xml:space="preserve">Cyber security is </w:t>
-      </w:r>
-      <w:proofErr w:type="gramStart"/>
-      <w:r>
-        <w:t>actually a</w:t>
-      </w:r>
-      <w:proofErr w:type="gramEnd"/>
-      <w:r>
-        <w:t xml:space="preserve"> vast field in </w:t>
+        <w:lastRenderedPageBreak/>
+        <w:t xml:space="preserve">Cyber security is actually a vast field in </w:t>
       </w:r>
       <w:r>
         <w:t xml:space="preserve">IT sector </w:t>
@@ -743,11 +772,7 @@
         <w:t xml:space="preserve"> we go to great lengths </w:t>
       </w:r>
       <w:r>
-        <w:t xml:space="preserve">to ensure that our home have the </w:t>
-      </w:r>
-      <w:r>
-        <w:lastRenderedPageBreak/>
-        <w:t xml:space="preserve">necessary </w:t>
+        <w:t xml:space="preserve">to ensure that our home have the necessary </w:t>
       </w:r>
       <w:r>
         <w:t>safeguards in place to thwart potential intruders and those who may try to steal it</w:t>
@@ -913,15 +938,7 @@
         <w:t>rather dangerous cybersecurity myths such as cybercriminals are outsiders</w:t>
       </w:r>
       <w:r>
-        <w:t xml:space="preserve">, risks are well known, attack vectors are </w:t>
-      </w:r>
-      <w:proofErr w:type="gramStart"/>
-      <w:r>
-        <w:t>contained</w:t>
-      </w:r>
-      <w:proofErr w:type="gramEnd"/>
-      <w:r>
-        <w:t xml:space="preserve"> and my industry is safe.</w:t>
+        <w:t>, risks are well known, attack vectors are contained and my industry is safe.</w:t>
       </w:r>
     </w:p>
     <w:p/>
@@ -938,26 +955,12 @@
           <w:numId w:val="2"/>
         </w:numPr>
       </w:pPr>
-      <w:hyperlink r:id="rId5" w:history="1">
+      <w:hyperlink r:id="rId9" w:history="1">
         <w:r>
           <w:rPr>
             <w:rStyle w:val="Hyperlink"/>
           </w:rPr>
-          <w:t xml:space="preserve">Impact of Cyber Security: An </w:t>
-        </w:r>
-        <w:proofErr w:type="gramStart"/>
-        <w:r>
-          <w:rPr>
-            <w:rStyle w:val="Hyperlink"/>
-          </w:rPr>
-          <w:t>Overview(</w:t>
-        </w:r>
-        <w:proofErr w:type="gramEnd"/>
-        <w:r>
-          <w:rPr>
-            <w:rStyle w:val="Hyperlink"/>
-          </w:rPr>
-          <w:t>2021) (jigsawacademy.com)</w:t>
+          <w:t>Impact of Cyber Security: An Overview(2021) (jigsawacademy.com)</w:t>
         </w:r>
       </w:hyperlink>
       <w:r>
@@ -975,7 +978,7 @@
           <w:numId w:val="2"/>
         </w:numPr>
       </w:pPr>
-      <w:hyperlink r:id="rId6" w:history="1">
+      <w:hyperlink r:id="rId10" w:history="1">
         <w:r>
           <w:rPr>
             <w:rStyle w:val="Hyperlink"/>
@@ -984,13 +987,8 @@
         </w:r>
       </w:hyperlink>
       <w:r>
-        <w:t xml:space="preserve"> as viewed on </w:t>
-      </w:r>
-      <w:proofErr w:type="gramStart"/>
-      <w:r>
-        <w:t>19/01/2023</w:t>
-      </w:r>
-      <w:proofErr w:type="gramEnd"/>
+        <w:t xml:space="preserve"> as viewed on 19/01/2023</w:t>
+      </w:r>
     </w:p>
     <w:p>
       <w:pPr>
@@ -1000,26 +998,12 @@
           <w:numId w:val="2"/>
         </w:numPr>
       </w:pPr>
-      <w:hyperlink r:id="rId7" w:history="1">
+      <w:hyperlink r:id="rId11" w:history="1">
         <w:r>
           <w:rPr>
             <w:rStyle w:val="Hyperlink"/>
           </w:rPr>
-          <w:t xml:space="preserve">What Impact Does Cyber Security Have </w:t>
-        </w:r>
-        <w:proofErr w:type="gramStart"/>
-        <w:r>
-          <w:rPr>
-            <w:rStyle w:val="Hyperlink"/>
-          </w:rPr>
-          <w:t>On</w:t>
-        </w:r>
-        <w:proofErr w:type="gramEnd"/>
-        <w:r>
-          <w:rPr>
-            <w:rStyle w:val="Hyperlink"/>
-          </w:rPr>
-          <w:t xml:space="preserve"> Our Society? - Cyber Security Career</w:t>
+          <w:t>What Impact Does Cyber Security Have On Our Society? - Cyber Security Career</w:t>
         </w:r>
       </w:hyperlink>
       <w:r>
@@ -1034,7 +1018,7 @@
           <w:numId w:val="2"/>
         </w:numPr>
       </w:pPr>
-      <w:hyperlink r:id="rId8" w:history="1">
+      <w:hyperlink r:id="rId12" w:history="1">
         <w:r>
           <w:rPr>
             <w:rStyle w:val="Hyperlink"/>
@@ -1043,13 +1027,8 @@
         </w:r>
       </w:hyperlink>
       <w:r>
-        <w:t xml:space="preserve"> as viewed on </w:t>
-      </w:r>
-      <w:proofErr w:type="gramStart"/>
-      <w:r>
-        <w:t>18/01/2023</w:t>
-      </w:r>
-      <w:proofErr w:type="gramEnd"/>
+        <w:t xml:space="preserve"> as viewed on 18/01/2023</w:t>
+      </w:r>
     </w:p>
     <w:p>
       <w:pPr>
@@ -1065,6 +1044,98 @@
     </w:sectPr>
   </w:body>
 </w:document>
+</file>
+
+<file path=word/comments.xml><?xml version="1.0" encoding="utf-8"?>
+<w:comments xmlns:wpc="http://schemas.microsoft.com/office/word/2010/wordprocessingCanvas" xmlns:cx="http://schemas.microsoft.com/office/drawing/2014/chartex" xmlns:cx1="http://schemas.microsoft.com/office/drawing/2015/9/8/chartex" xmlns:cx2="http://schemas.microsoft.com/office/drawing/2015/10/21/chartex" xmlns:cx3="http://schemas.microsoft.com/office/drawing/2016/5/9/chartex" xmlns:cx4="http://schemas.microsoft.com/office/drawing/2016/5/10/chartex" xmlns:cx5="http://schemas.microsoft.com/office/drawing/2016/5/11/chartex" xmlns:cx6="http://schemas.microsoft.com/office/drawing/2016/5/12/chartex" xmlns:cx7="http://schemas.microsoft.com/office/drawing/2016/5/13/chartex" xmlns:cx8="http://schemas.microsoft.com/office/drawing/2016/5/14/chartex" xmlns:mc="http://schemas.openxmlformats.org/markup-compatibility/2006" xmlns:aink="http://schemas.microsoft.com/office/drawing/2016/ink" xmlns:am3d="http://schemas.microsoft.com/office/drawing/2017/model3d" xmlns:o="urn:schemas-microsoft-com:office:office" xmlns:oel="http://schemas.microsoft.com/office/2019/extlst" xmlns:r="http://schemas.openxmlformats.org/officeDocument/2006/relationships" xmlns:m="http://schemas.openxmlformats.org/officeDocument/2006/math" xmlns:v="urn:schemas-microsoft-com:vml" xmlns:wp14="http://schemas.microsoft.com/office/word/2010/wordprocessingDrawing" xmlns:wp="http://schemas.openxmlformats.org/drawingml/2006/wordprocessingDrawing" xmlns:w10="urn:schemas-microsoft-com:office:word" xmlns:w="http://schemas.openxmlformats.org/wordprocessingml/2006/main" xmlns:w14="http://schemas.microsoft.com/office/word/2010/wordml" xmlns:w15="http://schemas.microsoft.com/office/word/2012/wordml" xmlns:w16cex="http://schemas.microsoft.com/office/word/2018/wordml/cex" xmlns:w16cid="http://schemas.microsoft.com/office/word/2016/wordml/cid" xmlns:w16="http://schemas.microsoft.com/office/word/2018/wordml" xmlns:w16sdtdh="http://schemas.microsoft.com/office/word/2020/wordml/sdtdatahash" xmlns:w16se="http://schemas.microsoft.com/office/word/2015/wordml/symex" xmlns:wpg="http://schemas.microsoft.com/office/word/2010/wordprocessingGroup" xmlns:wpi="http://schemas.microsoft.com/office/word/2010/wordprocessingInk" xmlns:wne="http://schemas.microsoft.com/office/word/2006/wordml" xmlns:wps="http://schemas.microsoft.com/office/word/2010/wordprocessingShape" mc:Ignorable="w14 w15 w16se w16cid w16 w16cex w16sdtdh wp14">
+  <w:comment w:id="0" w:author="LNeilsen1996@outlook.com" w:date="2023-01-19T17:39:00Z" w:initials="L">
+    <w:p>
+      <w:pPr>
+        <w:pStyle w:val="CommentText"/>
+      </w:pPr>
+      <w:r>
+        <w:rPr>
+          <w:rStyle w:val="CommentReference"/>
+        </w:rPr>
+        <w:annotationRef/>
+      </w:r>
+      <w:r>
+        <w:t>(addition) Overview of what it is</w:t>
+      </w:r>
+    </w:p>
+  </w:comment>
+  <w:comment w:id="1" w:author="LNeilsen1996@outlook.com" w:date="2023-01-19T17:40:00Z" w:initials="L">
+    <w:p>
+      <w:pPr>
+        <w:pStyle w:val="CommentText"/>
+      </w:pPr>
+      <w:r>
+        <w:rPr>
+          <w:rStyle w:val="CommentReference"/>
+        </w:rPr>
+        <w:annotationRef/>
+      </w:r>
+      <w:r>
+        <w:t>(edit) changed from full stop</w:t>
+      </w:r>
+    </w:p>
+  </w:comment>
+  <w:comment w:id="2" w:author="LNeilsen1996@outlook.com" w:date="2023-01-19T17:48:00Z" w:initials="L">
+    <w:p>
+      <w:pPr>
+        <w:pStyle w:val="CommentText"/>
+      </w:pPr>
+      <w:r>
+        <w:rPr>
+          <w:rStyle w:val="CommentReference"/>
+        </w:rPr>
+        <w:annotationRef/>
+      </w:r>
+      <w:r>
+        <w:t>(edit) changed from “</w:t>
+      </w:r>
+      <w:r>
+        <w:t>It is practice of defending</w:t>
+      </w:r>
+      <w:r>
+        <w:t xml:space="preserve">” </w:t>
+      </w:r>
+      <w:r>
+        <w:br/>
+      </w:r>
+      <w:r>
+        <w:tab/>
+      </w:r>
+      <w:r>
+        <w:t>so the word “practice” is not reused so soon (last used in sentence no. 1 )</w:t>
+      </w:r>
+    </w:p>
+  </w:comment>
+</w:comments>
+</file>
+
+<file path=word/commentsExtended.xml><?xml version="1.0" encoding="utf-8"?>
+<w15:commentsEx xmlns:wpc="http://schemas.microsoft.com/office/word/2010/wordprocessingCanvas" xmlns:cx="http://schemas.microsoft.com/office/drawing/2014/chartex" xmlns:cx1="http://schemas.microsoft.com/office/drawing/2015/9/8/chartex" xmlns:cx2="http://schemas.microsoft.com/office/drawing/2015/10/21/chartex" xmlns:cx3="http://schemas.microsoft.com/office/drawing/2016/5/9/chartex" xmlns:cx4="http://schemas.microsoft.com/office/drawing/2016/5/10/chartex" xmlns:cx5="http://schemas.microsoft.com/office/drawing/2016/5/11/chartex" xmlns:cx6="http://schemas.microsoft.com/office/drawing/2016/5/12/chartex" xmlns:cx7="http://schemas.microsoft.com/office/drawing/2016/5/13/chartex" xmlns:cx8="http://schemas.microsoft.com/office/drawing/2016/5/14/chartex" xmlns:mc="http://schemas.openxmlformats.org/markup-compatibility/2006" xmlns:aink="http://schemas.microsoft.com/office/drawing/2016/ink" xmlns:am3d="http://schemas.microsoft.com/office/drawing/2017/model3d" xmlns:o="urn:schemas-microsoft-com:office:office" xmlns:oel="http://schemas.microsoft.com/office/2019/extlst" xmlns:r="http://schemas.openxmlformats.org/officeDocument/2006/relationships" xmlns:m="http://schemas.openxmlformats.org/officeDocument/2006/math" xmlns:v="urn:schemas-microsoft-com:vml" xmlns:wp14="http://schemas.microsoft.com/office/word/2010/wordprocessingDrawing" xmlns:wp="http://schemas.openxmlformats.org/drawingml/2006/wordprocessingDrawing" xmlns:w10="urn:schemas-microsoft-com:office:word" xmlns:w="http://schemas.openxmlformats.org/wordprocessingml/2006/main" xmlns:w14="http://schemas.microsoft.com/office/word/2010/wordml" xmlns:w15="http://schemas.microsoft.com/office/word/2012/wordml" xmlns:w16cex="http://schemas.microsoft.com/office/word/2018/wordml/cex" xmlns:w16cid="http://schemas.microsoft.com/office/word/2016/wordml/cid" xmlns:w16="http://schemas.microsoft.com/office/word/2018/wordml" xmlns:w16sdtdh="http://schemas.microsoft.com/office/word/2020/wordml/sdtdatahash" xmlns:w16se="http://schemas.microsoft.com/office/word/2015/wordml/symex" xmlns:wpg="http://schemas.microsoft.com/office/word/2010/wordprocessingGroup" xmlns:wpi="http://schemas.microsoft.com/office/word/2010/wordprocessingInk" xmlns:wne="http://schemas.microsoft.com/office/word/2006/wordml" xmlns:wps="http://schemas.microsoft.com/office/word/2010/wordprocessingShape" mc:Ignorable="w14 w15 w16se w16cid w16 w16cex w16sdtdh wp14">
+  <w15:commentEx w15:paraId="6ED78EB2" w15:done="0"/>
+  <w15:commentEx w15:paraId="7BD20745" w15:done="0"/>
+  <w15:commentEx w15:paraId="650F82B9" w15:done="0"/>
+</w15:commentsEx>
+</file>
+
+<file path=word/commentsExtensible.xml><?xml version="1.0" encoding="utf-8"?>
+<w16cex:commentsExtensible xmlns:wpc="http://schemas.microsoft.com/office/word/2010/wordprocessingCanvas" xmlns:cx="http://schemas.microsoft.com/office/drawing/2014/chartex" xmlns:cx1="http://schemas.microsoft.com/office/drawing/2015/9/8/chartex" xmlns:cx2="http://schemas.microsoft.com/office/drawing/2015/10/21/chartex" xmlns:cx3="http://schemas.microsoft.com/office/drawing/2016/5/9/chartex" xmlns:cx4="http://schemas.microsoft.com/office/drawing/2016/5/10/chartex" xmlns:cx5="http://schemas.microsoft.com/office/drawing/2016/5/11/chartex" xmlns:cx6="http://schemas.microsoft.com/office/drawing/2016/5/12/chartex" xmlns:cx7="http://schemas.microsoft.com/office/drawing/2016/5/13/chartex" xmlns:cx8="http://schemas.microsoft.com/office/drawing/2016/5/14/chartex" xmlns:mc="http://schemas.openxmlformats.org/markup-compatibility/2006" xmlns:aink="http://schemas.microsoft.com/office/drawing/2016/ink" xmlns:am3d="http://schemas.microsoft.com/office/drawing/2017/model3d" xmlns:o="urn:schemas-microsoft-com:office:office" xmlns:oel="http://schemas.microsoft.com/office/2019/extlst" xmlns:r="http://schemas.openxmlformats.org/officeDocument/2006/relationships" xmlns:m="http://schemas.openxmlformats.org/officeDocument/2006/math" xmlns:v="urn:schemas-microsoft-com:vml" xmlns:wp14="http://schemas.microsoft.com/office/word/2010/wordprocessingDrawing" xmlns:wp="http://schemas.openxmlformats.org/drawingml/2006/wordprocessingDrawing" xmlns:w10="urn:schemas-microsoft-com:office:word" xmlns:w="http://schemas.openxmlformats.org/wordprocessingml/2006/main" xmlns:w14="http://schemas.microsoft.com/office/word/2010/wordml" xmlns:w15="http://schemas.microsoft.com/office/word/2012/wordml" xmlns:w16cex="http://schemas.microsoft.com/office/word/2018/wordml/cex" xmlns:w16cid="http://schemas.microsoft.com/office/word/2016/wordml/cid" xmlns:w16="http://schemas.microsoft.com/office/word/2018/wordml" xmlns:w16sdtdh="http://schemas.microsoft.com/office/word/2020/wordml/sdtdatahash" xmlns:w16se="http://schemas.microsoft.com/office/word/2015/wordml/symex" xmlns:wpg="http://schemas.microsoft.com/office/word/2010/wordprocessingGroup" xmlns:wpi="http://schemas.microsoft.com/office/word/2010/wordprocessingInk" xmlns:wne="http://schemas.microsoft.com/office/word/2006/wordml" xmlns:wps="http://schemas.microsoft.com/office/word/2010/wordprocessingShape" mc:Ignorable="w14 w15 w16se w16cid w16 w16cex w16sdtdh wp14">
+  <w16cex:commentExtensible w16cex:durableId="2773FEEC" w16cex:dateUtc="2023-01-19T07:39:00Z"/>
+  <w16cex:commentExtensible w16cex:durableId="2773FF11" w16cex:dateUtc="2023-01-19T07:40:00Z"/>
+  <w16cex:commentExtensible w16cex:durableId="277400FC" w16cex:dateUtc="2023-01-19T07:48:00Z"/>
+</w16cex:commentsExtensible>
+</file>
+
+<file path=word/commentsIds.xml><?xml version="1.0" encoding="utf-8"?>
+<w16cid:commentsIds xmlns:wpc="http://schemas.microsoft.com/office/word/2010/wordprocessingCanvas" xmlns:cx="http://schemas.microsoft.com/office/drawing/2014/chartex" xmlns:cx1="http://schemas.microsoft.com/office/drawing/2015/9/8/chartex" xmlns:cx2="http://schemas.microsoft.com/office/drawing/2015/10/21/chartex" xmlns:cx3="http://schemas.microsoft.com/office/drawing/2016/5/9/chartex" xmlns:cx4="http://schemas.microsoft.com/office/drawing/2016/5/10/chartex" xmlns:cx5="http://schemas.microsoft.com/office/drawing/2016/5/11/chartex" xmlns:cx6="http://schemas.microsoft.com/office/drawing/2016/5/12/chartex" xmlns:cx7="http://schemas.microsoft.com/office/drawing/2016/5/13/chartex" xmlns:cx8="http://schemas.microsoft.com/office/drawing/2016/5/14/chartex" xmlns:mc="http://schemas.openxmlformats.org/markup-compatibility/2006" xmlns:aink="http://schemas.microsoft.com/office/drawing/2016/ink" xmlns:am3d="http://schemas.microsoft.com/office/drawing/2017/model3d" xmlns:o="urn:schemas-microsoft-com:office:office" xmlns:oel="http://schemas.microsoft.com/office/2019/extlst" xmlns:r="http://schemas.openxmlformats.org/officeDocument/2006/relationships" xmlns:m="http://schemas.openxmlformats.org/officeDocument/2006/math" xmlns:v="urn:schemas-microsoft-com:vml" xmlns:wp14="http://schemas.microsoft.com/office/word/2010/wordprocessingDrawing" xmlns:wp="http://schemas.openxmlformats.org/drawingml/2006/wordprocessingDrawing" xmlns:w10="urn:schemas-microsoft-com:office:word" xmlns:w="http://schemas.openxmlformats.org/wordprocessingml/2006/main" xmlns:w14="http://schemas.microsoft.com/office/word/2010/wordml" xmlns:w15="http://schemas.microsoft.com/office/word/2012/wordml" xmlns:w16cex="http://schemas.microsoft.com/office/word/2018/wordml/cex" xmlns:w16cid="http://schemas.microsoft.com/office/word/2016/wordml/cid" xmlns:w16="http://schemas.microsoft.com/office/word/2018/wordml" xmlns:w16sdtdh="http://schemas.microsoft.com/office/word/2020/wordml/sdtdatahash" xmlns:w16se="http://schemas.microsoft.com/office/word/2015/wordml/symex" xmlns:wpg="http://schemas.microsoft.com/office/word/2010/wordprocessingGroup" xmlns:wpi="http://schemas.microsoft.com/office/word/2010/wordprocessingInk" xmlns:wne="http://schemas.microsoft.com/office/word/2006/wordml" xmlns:wps="http://schemas.microsoft.com/office/word/2010/wordprocessingShape" mc:Ignorable="w14 w15 w16se w16cid w16 w16cex w16sdtdh wp14">
+  <w16cid:commentId w16cid:paraId="6ED78EB2" w16cid:durableId="2773FEEC"/>
+  <w16cid:commentId w16cid:paraId="7BD20745" w16cid:durableId="2773FF11"/>
+  <w16cid:commentId w16cid:paraId="650F82B9" w16cid:durableId="277400FC"/>
+</w16cid:commentsIds>
 </file>
 
 <file path=word/numbering.xml><?xml version="1.0" encoding="utf-8"?>
@@ -1278,6 +1349,14 @@
     <w:abstractNumId w:val="1"/>
   </w:num>
 </w:numbering>
+</file>
+
+<file path=word/people.xml><?xml version="1.0" encoding="utf-8"?>
+<w15:people xmlns:wpc="http://schemas.microsoft.com/office/word/2010/wordprocessingCanvas" xmlns:cx="http://schemas.microsoft.com/office/drawing/2014/chartex" xmlns:cx1="http://schemas.microsoft.com/office/drawing/2015/9/8/chartex" xmlns:cx2="http://schemas.microsoft.com/office/drawing/2015/10/21/chartex" xmlns:cx3="http://schemas.microsoft.com/office/drawing/2016/5/9/chartex" xmlns:cx4="http://schemas.microsoft.com/office/drawing/2016/5/10/chartex" xmlns:cx5="http://schemas.microsoft.com/office/drawing/2016/5/11/chartex" xmlns:cx6="http://schemas.microsoft.com/office/drawing/2016/5/12/chartex" xmlns:cx7="http://schemas.microsoft.com/office/drawing/2016/5/13/chartex" xmlns:cx8="http://schemas.microsoft.com/office/drawing/2016/5/14/chartex" xmlns:mc="http://schemas.openxmlformats.org/markup-compatibility/2006" xmlns:aink="http://schemas.microsoft.com/office/drawing/2016/ink" xmlns:am3d="http://schemas.microsoft.com/office/drawing/2017/model3d" xmlns:o="urn:schemas-microsoft-com:office:office" xmlns:oel="http://schemas.microsoft.com/office/2019/extlst" xmlns:r="http://schemas.openxmlformats.org/officeDocument/2006/relationships" xmlns:m="http://schemas.openxmlformats.org/officeDocument/2006/math" xmlns:v="urn:schemas-microsoft-com:vml" xmlns:wp14="http://schemas.microsoft.com/office/word/2010/wordprocessingDrawing" xmlns:wp="http://schemas.openxmlformats.org/drawingml/2006/wordprocessingDrawing" xmlns:w10="urn:schemas-microsoft-com:office:word" xmlns:w="http://schemas.openxmlformats.org/wordprocessingml/2006/main" xmlns:w14="http://schemas.microsoft.com/office/word/2010/wordml" xmlns:w15="http://schemas.microsoft.com/office/word/2012/wordml" xmlns:w16cex="http://schemas.microsoft.com/office/word/2018/wordml/cex" xmlns:w16cid="http://schemas.microsoft.com/office/word/2016/wordml/cid" xmlns:w16="http://schemas.microsoft.com/office/word/2018/wordml" xmlns:w16sdtdh="http://schemas.microsoft.com/office/word/2020/wordml/sdtdatahash" xmlns:w16se="http://schemas.microsoft.com/office/word/2015/wordml/symex" xmlns:wpg="http://schemas.microsoft.com/office/word/2010/wordprocessingGroup" xmlns:wpi="http://schemas.microsoft.com/office/word/2010/wordprocessingInk" xmlns:wne="http://schemas.microsoft.com/office/word/2006/wordml" xmlns:wps="http://schemas.microsoft.com/office/word/2010/wordprocessingShape" mc:Ignorable="w14 w15 w16se w16cid w16 w16cex w16sdtdh wp14">
+  <w15:person w15:author="LNeilsen1996@outlook.com">
+    <w15:presenceInfo w15:providerId="Windows Live" w15:userId="1f33c04e2014807e"/>
+  </w15:person>
+</w15:people>
 </file>
 
 <file path=word/styles.xml><?xml version="1.0" encoding="utf-8"?>
@@ -1729,6 +1808,74 @@
       <w:u w:val="single"/>
     </w:rPr>
   </w:style>
+  <w:style w:type="character" w:styleId="CommentReference">
+    <w:name w:val="annotation reference"/>
+    <w:basedOn w:val="DefaultParagraphFont"/>
+    <w:uiPriority w:val="99"/>
+    <w:semiHidden/>
+    <w:unhideWhenUsed/>
+    <w:rsid w:val="003C0034"/>
+    <w:rPr>
+      <w:sz w:val="16"/>
+      <w:szCs w:val="16"/>
+    </w:rPr>
+  </w:style>
+  <w:style w:type="paragraph" w:styleId="CommentText">
+    <w:name w:val="annotation text"/>
+    <w:basedOn w:val="Normal"/>
+    <w:link w:val="CommentTextChar"/>
+    <w:uiPriority w:val="99"/>
+    <w:semiHidden/>
+    <w:unhideWhenUsed/>
+    <w:rsid w:val="003C0034"/>
+    <w:pPr>
+      <w:spacing w:line="240" w:lineRule="auto"/>
+    </w:pPr>
+    <w:rPr>
+      <w:sz w:val="20"/>
+      <w:szCs w:val="20"/>
+    </w:rPr>
+  </w:style>
+  <w:style w:type="character" w:customStyle="1" w:styleId="CommentTextChar">
+    <w:name w:val="Comment Text Char"/>
+    <w:basedOn w:val="DefaultParagraphFont"/>
+    <w:link w:val="CommentText"/>
+    <w:uiPriority w:val="99"/>
+    <w:semiHidden/>
+    <w:rsid w:val="003C0034"/>
+    <w:rPr>
+      <w:sz w:val="20"/>
+      <w:szCs w:val="20"/>
+    </w:rPr>
+  </w:style>
+  <w:style w:type="paragraph" w:styleId="CommentSubject">
+    <w:name w:val="annotation subject"/>
+    <w:basedOn w:val="CommentText"/>
+    <w:next w:val="CommentText"/>
+    <w:link w:val="CommentSubjectChar"/>
+    <w:uiPriority w:val="99"/>
+    <w:semiHidden/>
+    <w:unhideWhenUsed/>
+    <w:rsid w:val="003C0034"/>
+    <w:rPr>
+      <w:b/>
+      <w:bCs/>
+    </w:rPr>
+  </w:style>
+  <w:style w:type="character" w:customStyle="1" w:styleId="CommentSubjectChar">
+    <w:name w:val="Comment Subject Char"/>
+    <w:basedOn w:val="CommentTextChar"/>
+    <w:link w:val="CommentSubject"/>
+    <w:uiPriority w:val="99"/>
+    <w:semiHidden/>
+    <w:rsid w:val="003C0034"/>
+    <w:rPr>
+      <w:b/>
+      <w:bCs/>
+      <w:sz w:val="20"/>
+      <w:szCs w:val="20"/>
+    </w:rPr>
+  </w:style>
 </w:styles>
 </file>
 

</xml_diff>